<commit_message>
Added CAD and changed spec
</commit_message>
<xml_diff>
--- a/Yarn Dyer Specification.docx
+++ b/Yarn Dyer Specification.docx
@@ -55,6 +55,34 @@
       </w:r>
     </w:p>
     <w:p>
+      <w:r>
+        <w:t>The power input will be a 10A IEC with a fuse.</w:t>
+      </w:r>
+    </w:p>
+    <w:p>
+      <w:r>
+        <w:t xml:space="preserve">There will be a 240V switch next to or integrated into the IEC. </w:t>
+      </w:r>
+    </w:p>
+    <w:p>
+      <w:r>
+        <w:t xml:space="preserve">There will be an </w:t>
+      </w:r>
+      <w:proofErr w:type="spellStart"/>
+      <w:r>
+        <w:t>unswitched</w:t>
+      </w:r>
+      <w:proofErr w:type="spellEnd"/>
+      <w:r>
+        <w:t xml:space="preserve"> 240V output. </w:t>
+      </w:r>
+    </w:p>
+    <w:p>
+      <w:r>
+        <w:t>The output may include an indicator neon.</w:t>
+      </w:r>
+    </w:p>
+    <w:p>
       <w:pPr>
         <w:pStyle w:val="Heading1"/>
       </w:pPr>
@@ -88,11 +116,6 @@
     <w:p>
       <w:r>
         <w:t>Display heating progress</w:t>
-      </w:r>
-    </w:p>
-    <w:p>
-      <w:r>
-        <w:t>Pause heating</w:t>
       </w:r>
     </w:p>
     <w:p>
@@ -160,7 +183,7 @@
           <v:shape id="_x0000_i1025" type="#_x0000_t75" style="width:467.25pt;height:345.75pt" o:ole="">
             <v:imagedata r:id="rId5" o:title=""/>
           </v:shape>
-          <o:OLEObject Type="Embed" ProgID="Visio.Drawing.15" ShapeID="_x0000_i1025" DrawAspect="Content" ObjectID="_1520169693" r:id="rId6"/>
+          <o:OLEObject Type="Embed" ProgID="Visio.Drawing.15" ShapeID="_x0000_i1025" DrawAspect="Content" ObjectID="_1522483751" r:id="rId6"/>
         </w:object>
       </w:r>
     </w:p>
@@ -291,8 +314,6 @@
             <w:r>
               <w:t>Accept user input for values</w:t>
             </w:r>
-            <w:bookmarkStart w:id="0" w:name="_GoBack"/>
-            <w:bookmarkEnd w:id="0"/>
           </w:p>
           <w:p>
             <w:r>
@@ -301,10 +322,7 @@
           </w:p>
           <w:p>
             <w:r>
-              <w:t>If us</w:t>
-            </w:r>
-            <w:r>
-              <w:t>er selects Reset, move to state 6</w:t>
+              <w:t>If user selects Reset, move to state 6</w:t>
             </w:r>
           </w:p>
         </w:tc>
@@ -351,24 +369,12 @@
           </w:p>
           <w:p>
             <w:r>
-              <w:t xml:space="preserve">If user selects </w:t>
-            </w:r>
-            <w:r>
-              <w:t>Pause, move to state 3</w:t>
-            </w:r>
-          </w:p>
-          <w:p>
-            <w:r>
-              <w:t xml:space="preserve">If user selects </w:t>
-            </w:r>
-            <w:r>
-              <w:t>Cancel</w:t>
-            </w:r>
-            <w:r>
-              <w:t xml:space="preserve">, move to state </w:t>
-            </w:r>
-            <w:r>
-              <w:t>4</w:t>
+              <w:t>If user selects Pause, move to state 3</w:t>
+            </w:r>
+          </w:p>
+          <w:p>
+            <w:r>
+              <w:t>If user selects Cancel, move to state 4</w:t>
             </w:r>
           </w:p>
           <w:p>
@@ -420,10 +426,7 @@
           </w:p>
           <w:p>
             <w:r>
-              <w:t xml:space="preserve">If user selects </w:t>
-            </w:r>
-            <w:r>
-              <w:t>Resume, move to state 2</w:t>
+              <w:t>If user selects Resume, move to state 2</w:t>
             </w:r>
           </w:p>
           <w:p>
@@ -472,16 +475,7 @@
           </w:p>
           <w:p>
             <w:r>
-              <w:t xml:space="preserve">If user selects </w:t>
-            </w:r>
-            <w:r>
-              <w:t>Reset</w:t>
-            </w:r>
-            <w:r>
-              <w:t xml:space="preserve">, move to state </w:t>
-            </w:r>
-            <w:r>
-              <w:t>6</w:t>
+              <w:t>If user selects Reset, move to state 6</w:t>
             </w:r>
           </w:p>
         </w:tc>
@@ -523,13 +517,7 @@
           </w:p>
           <w:p>
             <w:r>
-              <w:t xml:space="preserve">If user selects </w:t>
-            </w:r>
-            <w:r>
-              <w:t>Reset</w:t>
-            </w:r>
-            <w:r>
-              <w:t>, move to state 2</w:t>
+              <w:t>If user selects Reset, move to state 2</w:t>
             </w:r>
           </w:p>
         </w:tc>
@@ -607,11 +595,9 @@
       <w:r>
         <w:t>Android app</w:t>
       </w:r>
-    </w:p>
-    <w:p/>
-    <w:p/>
-    <w:p/>
-    <w:p/>
+      <w:bookmarkStart w:id="0" w:name="_GoBack"/>
+      <w:bookmarkEnd w:id="0"/>
+    </w:p>
     <w:sectPr>
       <w:pgSz w:w="12240" w:h="15840"/>
       <w:pgMar w:top="1440" w:right="1440" w:bottom="1440" w:left="1440" w:header="720" w:footer="720" w:gutter="0"/>
@@ -745,6 +731,7 @@
     <w:lsdException w:name="HTML Sample" w:semiHidden="1" w:unhideWhenUsed="1"/>
     <w:lsdException w:name="HTML Typewriter" w:semiHidden="1" w:unhideWhenUsed="1"/>
     <w:lsdException w:name="HTML Variable" w:semiHidden="1" w:unhideWhenUsed="1"/>
+    <w:lsdException w:name="Normal Table" w:semiHidden="1" w:unhideWhenUsed="1"/>
     <w:lsdException w:name="annotation subject" w:semiHidden="1" w:unhideWhenUsed="1"/>
     <w:lsdException w:name="No List" w:semiHidden="1" w:unhideWhenUsed="1"/>
     <w:lsdException w:name="Outline List 1" w:semiHidden="1" w:unhideWhenUsed="1"/>
@@ -791,8 +778,10 @@
     <w:lsdException w:name="Table Subtle 2" w:semiHidden="1" w:unhideWhenUsed="1"/>
     <w:lsdException w:name="Table Web 1" w:semiHidden="1" w:unhideWhenUsed="1"/>
     <w:lsdException w:name="Table Web 2" w:semiHidden="1" w:unhideWhenUsed="1"/>
+    <w:lsdException w:name="Table Web 3" w:semiHidden="1" w:unhideWhenUsed="1"/>
     <w:lsdException w:name="Balloon Text" w:semiHidden="1" w:unhideWhenUsed="1"/>
     <w:lsdException w:name="Table Grid" w:uiPriority="39"/>
+    <w:lsdException w:name="Table Theme" w:semiHidden="1" w:unhideWhenUsed="1"/>
     <w:lsdException w:name="Placeholder Text" w:semiHidden="1"/>
     <w:lsdException w:name="No Spacing" w:uiPriority="1" w:qFormat="1"/>
     <w:lsdException w:name="Light Shading" w:uiPriority="60"/>
@@ -1397,7 +1386,7 @@
 </file>
 
 <file path=customXml/itemProps1.xml><?xml version="1.0" encoding="utf-8"?>
-<ds:datastoreItem xmlns:ds="http://schemas.openxmlformats.org/officeDocument/2006/customXml" ds:itemID="{9293C030-50E4-414C-BBF4-6D36005950F5}">
+<ds:datastoreItem xmlns:ds="http://schemas.openxmlformats.org/officeDocument/2006/customXml" ds:itemID="{672455C5-223C-43E2-BAA6-E730A5F19489}">
   <ds:schemaRefs>
     <ds:schemaRef ds:uri="http://schemas.openxmlformats.org/officeDocument/2006/bibliography"/>
   </ds:schemaRefs>

</xml_diff>